<commit_message>
Remove sequence diagram project. Update sequence images in document, delete <Staff> Create customer sequence diagram
</commit_message>
<xml_diff>
--- a/Document/Reports/Report 4/Report_No_4_KhaNC.docx
+++ b/Document/Reports/Report 4/Report_No_4_KhaNC.docx
@@ -1,130 +1,85 @@
 
 <file path=word/document.xml><?xml version="1.0" encoding="utf-8"?>
-<w:document xmlns:wpc="http://schemas.microsoft.com/office/word/2010/wordprocessingCanvas" xmlns:mo="http://schemas.microsoft.com/office/mac/office/2008/main" xmlns:mc="http://schemas.openxmlformats.org/markup-compatibility/2006" xmlns:mv="urn:schemas-microsoft-com:mac:vml" xmlns:o="urn:schemas-microsoft-com:office:office" xmlns:r="http://schemas.openxmlformats.org/officeDocument/2006/relationships" xmlns:m="http://schemas.openxmlformats.org/officeDocument/2006/math" xmlns:v="urn:schemas-microsoft-com:vml" xmlns:wp14="http://schemas.microsoft.com/office/word/2010/wordprocessingDrawing" xmlns:wp="http://schemas.openxmlformats.org/drawingml/2006/wordprocessingDrawing" xmlns:w10="urn:schemas-microsoft-com:office:word" xmlns:w="http://schemas.openxmlformats.org/wordprocessingml/2006/main" xmlns:w14="http://schemas.microsoft.com/office/word/2010/wordml" xmlns:w15="http://schemas.microsoft.com/office/word/2012/wordml" xmlns:wpg="http://schemas.microsoft.com/office/word/2010/wordprocessingGroup" xmlns:wpi="http://schemas.microsoft.com/office/word/2010/wordprocessingInk" xmlns:wne="http://schemas.microsoft.com/office/word/2006/wordml" xmlns:wps="http://schemas.microsoft.com/office/word/2010/wordprocessingShape" mc:Ignorable="w14 w15 wp14">
+<w:document xmlns:wpc="http://schemas.microsoft.com/office/word/2010/wordprocessingCanvas" xmlns:mc="http://schemas.openxmlformats.org/markup-compatibility/2006" xmlns:o="urn:schemas-microsoft-com:office:office" xmlns:r="http://schemas.openxmlformats.org/officeDocument/2006/relationships" xmlns:m="http://schemas.openxmlformats.org/officeDocument/2006/math" xmlns:v="urn:schemas-microsoft-com:vml" xmlns:wp14="http://schemas.microsoft.com/office/word/2010/wordprocessingDrawing" xmlns:wp="http://schemas.openxmlformats.org/drawingml/2006/wordprocessingDrawing" xmlns:w10="urn:schemas-microsoft-com:office:word" xmlns:w="http://schemas.openxmlformats.org/wordprocessingml/2006/main" xmlns:w14="http://schemas.microsoft.com/office/word/2010/wordml" xmlns:w15="http://schemas.microsoft.com/office/word/2012/wordml" xmlns:wpg="http://schemas.microsoft.com/office/word/2010/wordprocessingGroup" xmlns:wpi="http://schemas.microsoft.com/office/word/2010/wordprocessingInk" xmlns:wne="http://schemas.microsoft.com/office/word/2006/wordml" xmlns:wps="http://schemas.microsoft.com/office/word/2010/wordprocessingShape" mc:Ignorable="w14 w15 wp14">
   <w:body>
     <w:p>
       <w:pPr>
-        <w:pStyle w:val="Heading2"/>
+        <w:pStyle w:val="ListParagraph"/>
+        <w:keepNext/>
+        <w:keepLines/>
         <w:numPr>
           <w:ilvl w:val="1"/>
-          <w:numId w:val="1"/>
+          <w:numId w:val="7"/>
         </w:numPr>
+        <w:spacing w:before="40" w:line="259" w:lineRule="auto"/>
+        <w:ind w:left="1170" w:hanging="450"/>
+        <w:outlineLvl w:val="2"/>
         <w:rPr>
-          <w:rFonts w:asciiTheme="minorHAnsi" w:hAnsiTheme="minorHAnsi"/>
+          <w:rFonts w:eastAsiaTheme="majorEastAsia" w:cstheme="majorBidi"/>
           <w:b/>
+          <w:szCs w:val="24"/>
         </w:rPr>
       </w:pPr>
       <w:r>
         <w:rPr>
-          <w:rFonts w:asciiTheme="minorHAnsi" w:hAnsiTheme="minorHAnsi"/>
+          <w:rFonts w:eastAsiaTheme="majorEastAsia" w:cstheme="majorBidi"/>
           <w:b/>
-        </w:rPr>
-        <w:t>Detailed Description</w:t>
-      </w:r>
-    </w:p>
-    <w:p>
-      <w:pPr>
-        <w:pStyle w:val="Heading3"/>
-        <w:numPr>
-          <w:ilvl w:val="2"/>
-          <w:numId w:val="1"/>
-        </w:numPr>
-        <w:rPr>
-          <w:sz w:val="32"/>
-          <w:szCs w:val="32"/>
-        </w:rPr>
-      </w:pPr>
-      <w:r>
-        <w:rPr>
-          <w:sz w:val="32"/>
-          <w:szCs w:val="32"/>
-        </w:rPr>
-        <w:t>Class Diagram</w:t>
-      </w:r>
-    </w:p>
-    <w:p>
-      <w:pPr>
-        <w:pStyle w:val="Heading3"/>
-        <w:numPr>
-          <w:ilvl w:val="2"/>
-          <w:numId w:val="1"/>
-        </w:numPr>
-        <w:rPr>
-          <w:sz w:val="32"/>
-          <w:szCs w:val="32"/>
-        </w:rPr>
-      </w:pPr>
-      <w:r>
-        <w:rPr>
-          <w:sz w:val="32"/>
-          <w:szCs w:val="32"/>
-        </w:rPr>
-        <w:t>Class Diagram Explanation</w:t>
-      </w:r>
-    </w:p>
-    <w:p>
-      <w:pPr>
-        <w:pStyle w:val="Heading3"/>
-        <w:numPr>
-          <w:ilvl w:val="2"/>
-          <w:numId w:val="1"/>
-        </w:numPr>
-        <w:rPr>
-          <w:sz w:val="32"/>
-          <w:szCs w:val="32"/>
-        </w:rPr>
-      </w:pPr>
-      <w:r>
-        <w:rPr>
-          <w:sz w:val="32"/>
-          <w:szCs w:val="32"/>
+          <w:szCs w:val="24"/>
         </w:rPr>
         <w:t>Interactive Diagram</w:t>
       </w:r>
     </w:p>
     <w:p>
       <w:pPr>
-        <w:pStyle w:val="Heading4"/>
+        <w:pStyle w:val="ListParagraph"/>
+        <w:keepNext/>
+        <w:keepLines/>
         <w:numPr>
           <w:ilvl w:val="2"/>
-          <w:numId w:val="3"/>
+          <w:numId w:val="7"/>
         </w:numPr>
+        <w:spacing w:before="40" w:line="259" w:lineRule="auto"/>
+        <w:ind w:left="1800"/>
+        <w:outlineLvl w:val="3"/>
         <w:rPr>
-          <w:rFonts w:asciiTheme="minorHAnsi" w:hAnsiTheme="minorHAnsi"/>
+          <w:rFonts w:eastAsiaTheme="majorEastAsia" w:cstheme="majorBidi"/>
           <w:b/>
-          <w:i w:val="0"/>
-          <w:color w:val="auto"/>
+          <w:iCs/>
+          <w:sz w:val="24"/>
         </w:rPr>
       </w:pPr>
       <w:r>
         <w:rPr>
-          <w:rFonts w:asciiTheme="minorHAnsi" w:hAnsiTheme="minorHAnsi"/>
+          <w:rFonts w:eastAsiaTheme="majorEastAsia" w:cstheme="majorBidi"/>
           <w:b/>
-          <w:i w:val="0"/>
-          <w:color w:val="auto"/>
+          <w:iCs/>
+          <w:sz w:val="24"/>
         </w:rPr>
         <w:t>Web Application</w:t>
       </w:r>
     </w:p>
     <w:p>
       <w:pPr>
-        <w:pStyle w:val="Heading5"/>
+        <w:keepNext/>
+        <w:keepLines/>
         <w:numPr>
-          <w:ilvl w:val="3"/>
-          <w:numId w:val="3"/>
+          <w:ilvl w:val="4"/>
+          <w:numId w:val="7"/>
         </w:numPr>
-        <w:ind w:left="2250" w:hanging="846"/>
+        <w:spacing w:before="40"/>
+        <w:ind w:left="2430" w:hanging="990"/>
+        <w:outlineLvl w:val="4"/>
         <w:rPr>
-          <w:rFonts w:asciiTheme="minorHAnsi" w:hAnsiTheme="minorHAnsi"/>
-          <w:color w:val="auto"/>
+          <w:rFonts w:asciiTheme="majorHAnsi" w:eastAsiaTheme="majorEastAsia" w:hAnsiTheme="majorHAnsi" w:cstheme="majorBidi"/>
+          <w:color w:val="2E74B5" w:themeColor="accent1" w:themeShade="BF"/>
           <w:sz w:val="24"/>
           <w:szCs w:val="24"/>
         </w:rPr>
       </w:pPr>
       <w:r>
         <w:rPr>
-          <w:rFonts w:asciiTheme="minorHAnsi" w:hAnsiTheme="minorHAnsi"/>
-          <w:color w:val="auto"/>
+          <w:rFonts w:asciiTheme="majorHAnsi" w:eastAsiaTheme="majorEastAsia" w:hAnsiTheme="majorHAnsi" w:cstheme="majorBidi"/>
+          <w:color w:val="2E74B5" w:themeColor="accent1" w:themeShade="BF"/>
           <w:sz w:val="24"/>
           <w:szCs w:val="24"/>
         </w:rPr>
@@ -133,23 +88,26 @@
     </w:p>
     <w:p>
       <w:pPr>
-        <w:pStyle w:val="Heading5"/>
+        <w:keepNext/>
+        <w:keepLines/>
         <w:numPr>
-          <w:ilvl w:val="3"/>
-          <w:numId w:val="3"/>
+          <w:ilvl w:val="4"/>
+          <w:numId w:val="7"/>
         </w:numPr>
-        <w:ind w:left="2250" w:hanging="846"/>
+        <w:spacing w:before="40"/>
+        <w:ind w:left="2430" w:hanging="990"/>
+        <w:outlineLvl w:val="4"/>
         <w:rPr>
-          <w:rFonts w:asciiTheme="minorHAnsi" w:hAnsiTheme="minorHAnsi"/>
-          <w:color w:val="auto"/>
+          <w:rFonts w:asciiTheme="majorHAnsi" w:eastAsiaTheme="majorEastAsia" w:hAnsiTheme="majorHAnsi" w:cstheme="majorBidi"/>
+          <w:color w:val="2E74B5" w:themeColor="accent1" w:themeShade="BF"/>
           <w:sz w:val="24"/>
           <w:szCs w:val="24"/>
         </w:rPr>
       </w:pPr>
       <w:r>
         <w:rPr>
-          <w:rFonts w:asciiTheme="minorHAnsi" w:hAnsiTheme="minorHAnsi"/>
-          <w:color w:val="auto"/>
+          <w:rFonts w:asciiTheme="majorHAnsi" w:eastAsiaTheme="majorEastAsia" w:hAnsiTheme="majorHAnsi" w:cstheme="majorBidi"/>
+          <w:color w:val="2E74B5" w:themeColor="accent1" w:themeShade="BF"/>
           <w:sz w:val="24"/>
           <w:szCs w:val="24"/>
         </w:rPr>
@@ -158,41 +116,47 @@
     </w:p>
     <w:p>
       <w:pPr>
-        <w:pStyle w:val="Heading6"/>
+        <w:keepNext/>
+        <w:keepLines/>
         <w:numPr>
-          <w:ilvl w:val="4"/>
-          <w:numId w:val="3"/>
+          <w:ilvl w:val="5"/>
+          <w:numId w:val="7"/>
         </w:numPr>
+        <w:spacing w:before="40"/>
+        <w:ind w:left="3240"/>
+        <w:outlineLvl w:val="5"/>
         <w:rPr>
-          <w:rFonts w:asciiTheme="minorHAnsi" w:hAnsiTheme="minorHAnsi"/>
-          <w:color w:val="auto"/>
+          <w:rFonts w:asciiTheme="majorHAnsi" w:eastAsiaTheme="majorEastAsia" w:hAnsiTheme="majorHAnsi" w:cstheme="majorBidi"/>
+          <w:color w:val="1F4D78" w:themeColor="accent1" w:themeShade="7F"/>
           <w:sz w:val="24"/>
           <w:szCs w:val="24"/>
         </w:rPr>
       </w:pPr>
       <w:r>
         <w:rPr>
-          <w:rFonts w:asciiTheme="minorHAnsi" w:hAnsiTheme="minorHAnsi"/>
-          <w:color w:val="auto"/>
+          <w:rFonts w:asciiTheme="majorHAnsi" w:eastAsiaTheme="majorEastAsia" w:hAnsiTheme="majorHAnsi" w:cstheme="majorBidi"/>
+          <w:color w:val="1F4D78" w:themeColor="accent1" w:themeShade="7F"/>
           <w:sz w:val="24"/>
           <w:szCs w:val="24"/>
         </w:rPr>
-        <w:t>Create customer</w:t>
+        <w:t>Create new contract</w:t>
       </w:r>
     </w:p>
     <w:p>
       <w:pPr>
         <w:rPr>
+          <w:rFonts w:eastAsiaTheme="minorEastAsia"/>
           <w:sz w:val="24"/>
           <w:szCs w:val="24"/>
         </w:rPr>
       </w:pPr>
       <w:r>
         <w:rPr>
+          <w:rFonts w:eastAsiaTheme="minorEastAsia"/>
           <w:sz w:val="24"/>
           <w:szCs w:val="24"/>
         </w:rPr>
-        <w:pict w14:anchorId="3A16AD10">
+        <w:pict w14:anchorId="2E9AE8A2">
           <v:shapetype id="_x0000_t75" coordsize="21600,21600" o:spt="75" o:preferrelative="t" path="m@4@5l@4@11@9@11@9@5xe" filled="f" stroked="f">
             <v:stroke joinstyle="miter"/>
             <v:formulas>
@@ -212,117 +176,84 @@
             <v:path o:extrusionok="f" gradientshapeok="t" o:connecttype="rect"/>
             <o:lock v:ext="edit" aspectratio="t"/>
           </v:shapetype>
-          <v:shape id="_x0000_i1025" type="#_x0000_t75" style="width:452pt;height:233pt">
-            <v:imagedata r:id="rId6" o:title="Create customer"/>
+          <v:shape id="_x0000_i1032" type="#_x0000_t75" style="width:450.75pt;height:303pt">
+            <v:imagedata r:id="rId6" o:title="Create new contract"/>
           </v:shape>
         </w:pict>
       </w:r>
     </w:p>
     <w:p>
       <w:pPr>
-        <w:pStyle w:val="Heading6"/>
+        <w:keepNext/>
+        <w:keepLines/>
         <w:numPr>
-          <w:ilvl w:val="4"/>
-          <w:numId w:val="3"/>
+          <w:ilvl w:val="5"/>
+          <w:numId w:val="7"/>
         </w:numPr>
+        <w:spacing w:before="40"/>
+        <w:ind w:left="3240"/>
+        <w:outlineLvl w:val="5"/>
         <w:rPr>
-          <w:rFonts w:asciiTheme="minorHAnsi" w:hAnsiTheme="minorHAnsi"/>
-          <w:color w:val="auto"/>
+          <w:rFonts w:asciiTheme="majorHAnsi" w:eastAsiaTheme="majorEastAsia" w:hAnsiTheme="majorHAnsi" w:cstheme="majorBidi"/>
+          <w:color w:val="1F4D78" w:themeColor="accent1" w:themeShade="7F"/>
           <w:sz w:val="24"/>
           <w:szCs w:val="24"/>
         </w:rPr>
       </w:pPr>
       <w:r>
         <w:rPr>
-          <w:rFonts w:asciiTheme="minorHAnsi" w:hAnsiTheme="minorHAnsi"/>
-          <w:color w:val="auto"/>
+          <w:rFonts w:asciiTheme="majorHAnsi" w:eastAsiaTheme="majorEastAsia" w:hAnsiTheme="majorHAnsi" w:cstheme="majorBidi"/>
+          <w:color w:val="1F4D78" w:themeColor="accent1" w:themeShade="7F"/>
           <w:sz w:val="24"/>
           <w:szCs w:val="24"/>
         </w:rPr>
-        <w:t>Create new contract</w:t>
+        <w:lastRenderedPageBreak/>
+        <w:t>Renew contract</w:t>
       </w:r>
     </w:p>
     <w:p>
       <w:pPr>
         <w:rPr>
+          <w:rFonts w:eastAsiaTheme="minorEastAsia"/>
+          <w:sz w:val="24"/>
+          <w:szCs w:val="28"/>
+        </w:rPr>
+      </w:pPr>
+      <w:r>
+        <w:rPr>
+          <w:rFonts w:eastAsiaTheme="minorEastAsia"/>
+          <w:sz w:val="24"/>
+          <w:szCs w:val="28"/>
+        </w:rPr>
+        <w:pict w14:anchorId="3B9D1D3B">
+          <v:shape id="_x0000_i1033" type="#_x0000_t75" style="width:450.75pt;height:313.5pt">
+            <v:imagedata r:id="rId7" o:title="Renew contract"/>
+          </v:shape>
+        </w:pict>
+      </w:r>
+    </w:p>
+    <w:p>
+      <w:pPr>
+        <w:keepNext/>
+        <w:keepLines/>
+        <w:numPr>
+          <w:ilvl w:val="5"/>
+          <w:numId w:val="7"/>
+        </w:numPr>
+        <w:spacing w:before="40"/>
+        <w:ind w:left="3240"/>
+        <w:outlineLvl w:val="5"/>
+        <w:rPr>
+          <w:rFonts w:asciiTheme="majorHAnsi" w:eastAsiaTheme="majorEastAsia" w:hAnsiTheme="majorHAnsi" w:cstheme="majorBidi"/>
+          <w:color w:val="1F4D78" w:themeColor="accent1" w:themeShade="7F"/>
           <w:sz w:val="24"/>
           <w:szCs w:val="24"/>
         </w:rPr>
       </w:pPr>
       <w:r>
         <w:rPr>
-          <w:sz w:val="24"/>
-          <w:szCs w:val="24"/>
-        </w:rPr>
-        <w:pict w14:anchorId="12FA240B">
-          <v:shape id="_x0000_i1026" type="#_x0000_t75" style="width:452pt;height:254pt">
-            <v:imagedata r:id="rId7" o:title="Create new contract"/>
-          </v:shape>
-        </w:pict>
-      </w:r>
-    </w:p>
-    <w:p>
-      <w:pPr>
-        <w:pStyle w:val="Heading6"/>
-        <w:numPr>
-          <w:ilvl w:val="4"/>
-          <w:numId w:val="3"/>
-        </w:numPr>
-        <w:rPr>
-          <w:rFonts w:asciiTheme="minorHAnsi" w:hAnsiTheme="minorHAnsi"/>
-          <w:color w:val="auto"/>
-          <w:sz w:val="24"/>
-          <w:szCs w:val="24"/>
-        </w:rPr>
-      </w:pPr>
-      <w:r>
-        <w:rPr>
-          <w:rFonts w:asciiTheme="minorHAnsi" w:hAnsiTheme="minorHAnsi"/>
-          <w:color w:val="auto"/>
-          <w:sz w:val="24"/>
-          <w:szCs w:val="24"/>
-        </w:rPr>
-        <w:lastRenderedPageBreak/>
-        <w:t>Renew contract</w:t>
-      </w:r>
-      <w:bookmarkStart w:id="0" w:name="_GoBack"/>
-      <w:bookmarkEnd w:id="0"/>
-    </w:p>
-    <w:p>
-      <w:pPr>
-        <w:rPr>
-          <w:szCs w:val="28"/>
-        </w:rPr>
-      </w:pPr>
-      <w:r>
-        <w:rPr>
-          <w:szCs w:val="28"/>
-        </w:rPr>
-        <w:pict w14:anchorId="21457CAF">
-          <v:shape id="_x0000_i1027" type="#_x0000_t75" style="width:452pt;height:254pt">
-            <v:imagedata r:id="rId8" o:title="Renew contract"/>
-          </v:shape>
-        </w:pict>
-      </w:r>
-    </w:p>
-    <w:p>
-      <w:pPr>
-        <w:pStyle w:val="Heading6"/>
-        <w:numPr>
-          <w:ilvl w:val="4"/>
-          <w:numId w:val="3"/>
-        </w:numPr>
-        <w:rPr>
-          <w:rFonts w:asciiTheme="minorHAnsi" w:hAnsiTheme="minorHAnsi"/>
-          <w:color w:val="auto"/>
-          <w:sz w:val="24"/>
-          <w:szCs w:val="24"/>
-        </w:rPr>
-      </w:pPr>
-      <w:r>
-        <w:rPr>
-          <w:rFonts w:asciiTheme="minorHAnsi" w:hAnsiTheme="minorHAnsi"/>
-          <w:color w:val="auto"/>
+          <w:rFonts w:asciiTheme="majorHAnsi" w:eastAsiaTheme="majorEastAsia" w:hAnsiTheme="majorHAnsi" w:cstheme="majorBidi"/>
+          <w:color w:val="1F4D78" w:themeColor="accent1" w:themeShade="7F"/>
           <w:sz w:val="24"/>
           <w:szCs w:val="24"/>
         </w:rPr>
@@ -330,10 +261,31 @@
       </w:r>
     </w:p>
     <w:p>
+      <w:pPr>
+        <w:rPr>
+          <w:rFonts w:eastAsiaTheme="minorEastAsia"/>
+          <w:sz w:val="24"/>
+          <w:szCs w:val="24"/>
+        </w:rPr>
+      </w:pPr>
+    </w:p>
+    <w:p>
+      <w:pPr>
+        <w:rPr>
+          <w:rFonts w:eastAsiaTheme="minorEastAsia"/>
+          <w:sz w:val="24"/>
+          <w:szCs w:val="24"/>
+        </w:rPr>
+      </w:pPr>
       <w:r>
-        <w:pict w14:anchorId="01CD1261">
-          <v:shape id="_x0000_i1028" type="#_x0000_t75" style="width:451pt;height:236pt">
-            <v:imagedata r:id="rId9" o:title="Cancel contract"/>
+        <w:rPr>
+          <w:rFonts w:eastAsiaTheme="minorEastAsia"/>
+          <w:sz w:val="24"/>
+          <w:szCs w:val="24"/>
+        </w:rPr>
+        <w:pict w14:anchorId="40434E97">
+          <v:shape id="_x0000_i1034" type="#_x0000_t75" style="width:450.75pt;height:261.75pt">
+            <v:imagedata r:id="rId8" o:title="Cancel contract"/>
           </v:shape>
         </w:pict>
       </w:r>
@@ -345,16 +297,8 @@
           <w:ilvl w:val="1"/>
           <w:numId w:val="1"/>
         </w:numPr>
-        <w:rPr>
-          <w:rFonts w:asciiTheme="minorHAnsi" w:hAnsiTheme="minorHAnsi"/>
-          <w:b/>
-        </w:rPr>
       </w:pPr>
       <w:r>
-        <w:rPr>
-          <w:rFonts w:asciiTheme="minorHAnsi" w:hAnsiTheme="minorHAnsi"/>
-          <w:b/>
-        </w:rPr>
         <w:lastRenderedPageBreak/>
         <w:t>User Interface Design</w:t>
       </w:r>
@@ -366,14 +310,8 @@
           <w:ilvl w:val="2"/>
           <w:numId w:val="1"/>
         </w:numPr>
-        <w:rPr>
-          <w:sz w:val="32"/>
-        </w:rPr>
       </w:pPr>
       <w:r>
-        <w:rPr>
-          <w:sz w:val="32"/>
-        </w:rPr>
         <w:t>Web application Design</w:t>
       </w:r>
     </w:p>
@@ -398,7 +336,18 @@
           <w:i w:val="0"/>
           <w:color w:val="auto"/>
         </w:rPr>
-        <w:t>Customer Interface Design</w:t>
+        <w:t>Custo</w:t>
+      </w:r>
+      <w:bookmarkStart w:id="0" w:name="_GoBack"/>
+      <w:bookmarkEnd w:id="0"/>
+      <w:r>
+        <w:rPr>
+          <w:rFonts w:asciiTheme="minorHAnsi" w:hAnsiTheme="minorHAnsi"/>
+          <w:b/>
+          <w:i w:val="0"/>
+          <w:color w:val="auto"/>
+        </w:rPr>
+        <w:t>mer Interface Design</w:t>
       </w:r>
     </w:p>
     <w:p>
@@ -494,8 +443,8 @@
     <w:p>
       <w:r>
         <w:pict w14:anchorId="3346CDAF">
-          <v:shape id="_x0000_i1029" type="#_x0000_t75" style="width:452pt;height:282pt">
-            <v:imagedata r:id="rId10" o:title="Home page"/>
+          <v:shape id="_x0000_i1025" type="#_x0000_t75" style="width:452.25pt;height:282pt">
+            <v:imagedata r:id="rId9" o:title="Home page"/>
           </v:shape>
         </w:pict>
       </w:r>
@@ -1735,8 +1684,8 @@
           <w:szCs w:val="26"/>
         </w:rPr>
         <w:pict w14:anchorId="3E4D8021">
-          <v:shape id="_x0000_i1030" type="#_x0000_t75" style="width:452pt;height:282pt">
-            <v:imagedata r:id="rId11" o:title="Manage customer"/>
+          <v:shape id="_x0000_i1026" type="#_x0000_t75" style="width:452.25pt;height:282pt">
+            <v:imagedata r:id="rId10" o:title="Manage customer"/>
           </v:shape>
         </w:pict>
       </w:r>
@@ -3434,8 +3383,8 @@
           <w:szCs w:val="26"/>
         </w:rPr>
         <w:pict w14:anchorId="3E393C64">
-          <v:shape id="_x0000_i1031" type="#_x0000_t75" style="width:452pt;height:282pt">
-            <v:imagedata r:id="rId12" o:title="Create customer"/>
+          <v:shape id="_x0000_i1027" type="#_x0000_t75" style="width:452.25pt;height:282pt">
+            <v:imagedata r:id="rId11" o:title="Create customer"/>
           </v:shape>
         </w:pict>
       </w:r>
@@ -5245,8 +5194,8 @@
           <w:szCs w:val="26"/>
         </w:rPr>
         <w:pict w14:anchorId="34CEB054">
-          <v:shape id="_x0000_i1032" type="#_x0000_t75" style="width:452pt;height:282pt">
-            <v:imagedata r:id="rId13" o:title="Manage contract"/>
+          <v:shape id="_x0000_i1028" type="#_x0000_t75" style="width:452.25pt;height:282pt">
+            <v:imagedata r:id="rId12" o:title="Manage contract"/>
           </v:shape>
         </w:pict>
       </w:r>
@@ -7022,8 +6971,8 @@
           <w:szCs w:val="26"/>
         </w:rPr>
         <w:pict w14:anchorId="784F64D9">
-          <v:shape id="_x0000_i1033" type="#_x0000_t75" style="width:452pt;height:521pt">
-            <v:imagedata r:id="rId14" o:title="Create contract"/>
+          <v:shape id="_x0000_i1029" type="#_x0000_t75" style="width:452.25pt;height:521.25pt">
+            <v:imagedata r:id="rId13" o:title="Create contract"/>
           </v:shape>
         </w:pict>
       </w:r>
@@ -11124,8 +11073,8 @@
           <w:szCs w:val="26"/>
         </w:rPr>
         <w:pict w14:anchorId="18DCCCF9">
-          <v:shape id="_x0000_i1034" type="#_x0000_t75" style="width:447pt;height:346pt">
-            <v:imagedata r:id="rId15" o:title="Renew contract"/>
+          <v:shape id="_x0000_i1030" type="#_x0000_t75" style="width:447pt;height:345.75pt">
+            <v:imagedata r:id="rId14" o:title="Renew contract"/>
           </v:shape>
         </w:pict>
       </w:r>
@@ -12719,8 +12668,8 @@
           <w:szCs w:val="26"/>
         </w:rPr>
         <w:pict w14:anchorId="69B034E9">
-          <v:shape id="_x0000_i1035" type="#_x0000_t75" style="width:447pt;height:285pt">
-            <v:imagedata r:id="rId16" o:title="Cancel contract"/>
+          <v:shape id="_x0000_i1031" type="#_x0000_t75" style="width:447pt;height:285pt">
+            <v:imagedata r:id="rId15" o:title="Cancel contract"/>
           </v:shape>
         </w:pict>
       </w:r>
@@ -14058,8 +14007,8 @@
 </file>
 
 <file path=word/numbering.xml><?xml version="1.0" encoding="utf-8"?>
-<w:numbering xmlns:wpc="http://schemas.microsoft.com/office/word/2010/wordprocessingCanvas" xmlns:mo="http://schemas.microsoft.com/office/mac/office/2008/main" xmlns:mc="http://schemas.openxmlformats.org/markup-compatibility/2006" xmlns:mv="urn:schemas-microsoft-com:mac:vml" xmlns:o="urn:schemas-microsoft-com:office:office" xmlns:r="http://schemas.openxmlformats.org/officeDocument/2006/relationships" xmlns:m="http://schemas.openxmlformats.org/officeDocument/2006/math" xmlns:v="urn:schemas-microsoft-com:vml" xmlns:wp14="http://schemas.microsoft.com/office/word/2010/wordprocessingDrawing" xmlns:wp="http://schemas.openxmlformats.org/drawingml/2006/wordprocessingDrawing" xmlns:w10="urn:schemas-microsoft-com:office:word" xmlns:w="http://schemas.openxmlformats.org/wordprocessingml/2006/main" xmlns:w14="http://schemas.microsoft.com/office/word/2010/wordml" xmlns:w15="http://schemas.microsoft.com/office/word/2012/wordml" xmlns:wpg="http://schemas.microsoft.com/office/word/2010/wordprocessingGroup" xmlns:wpi="http://schemas.microsoft.com/office/word/2010/wordprocessingInk" xmlns:wne="http://schemas.microsoft.com/office/word/2006/wordml" xmlns:wps="http://schemas.microsoft.com/office/word/2010/wordprocessingShape" mc:Ignorable="w14 w15 wp14">
-  <w:abstractNum w:abstractNumId="0">
+<w:numbering xmlns:wpc="http://schemas.microsoft.com/office/word/2010/wordprocessingCanvas" xmlns:mc="http://schemas.openxmlformats.org/markup-compatibility/2006" xmlns:o="urn:schemas-microsoft-com:office:office" xmlns:r="http://schemas.openxmlformats.org/officeDocument/2006/relationships" xmlns:m="http://schemas.openxmlformats.org/officeDocument/2006/math" xmlns:v="urn:schemas-microsoft-com:vml" xmlns:wp14="http://schemas.microsoft.com/office/word/2010/wordprocessingDrawing" xmlns:wp="http://schemas.openxmlformats.org/drawingml/2006/wordprocessingDrawing" xmlns:w10="urn:schemas-microsoft-com:office:word" xmlns:w="http://schemas.openxmlformats.org/wordprocessingml/2006/main" xmlns:w14="http://schemas.microsoft.com/office/word/2010/wordml" xmlns:w15="http://schemas.microsoft.com/office/word/2012/wordml" xmlns:wpg="http://schemas.microsoft.com/office/word/2010/wordprocessingGroup" xmlns:wpi="http://schemas.microsoft.com/office/word/2010/wordprocessingInk" xmlns:wne="http://schemas.microsoft.com/office/word/2006/wordml" xmlns:wps="http://schemas.microsoft.com/office/word/2010/wordprocessingShape" mc:Ignorable="w14 w15 wp14">
+  <w:abstractNum w:abstractNumId="0" w15:restartNumberingAfterBreak="0">
     <w:nsid w:val="03C67E6B"/>
     <w:multiLevelType w:val="multilevel"/>
     <w:tmpl w:val="377C1712"/>
@@ -14172,7 +14121,7 @@
       </w:rPr>
     </w:lvl>
   </w:abstractNum>
-  <w:abstractNum w:abstractNumId="1">
+  <w:abstractNum w:abstractNumId="1" w15:restartNumberingAfterBreak="0">
     <w:nsid w:val="0475265C"/>
     <w:multiLevelType w:val="multilevel"/>
     <w:tmpl w:val="F948C800"/>
@@ -14285,7 +14234,7 @@
       </w:rPr>
     </w:lvl>
   </w:abstractNum>
-  <w:abstractNum w:abstractNumId="2">
+  <w:abstractNum w:abstractNumId="2" w15:restartNumberingAfterBreak="0">
     <w:nsid w:val="077419C6"/>
     <w:multiLevelType w:val="multilevel"/>
     <w:tmpl w:val="3B1E6D24"/>
@@ -14398,7 +14347,120 @@
       </w:rPr>
     </w:lvl>
   </w:abstractNum>
-  <w:abstractNum w:abstractNumId="3">
+  <w:abstractNum w:abstractNumId="3" w15:restartNumberingAfterBreak="0">
+    <w:nsid w:val="333A7066"/>
+    <w:multiLevelType w:val="multilevel"/>
+    <w:tmpl w:val="A282BD54"/>
+    <w:lvl w:ilvl="0">
+      <w:start w:val="4"/>
+      <w:numFmt w:val="decimal"/>
+      <w:lvlText w:val="%1"/>
+      <w:lvlJc w:val="left"/>
+      <w:pPr>
+        <w:ind w:left="375" w:hanging="375"/>
+      </w:pPr>
+      <w:rPr>
+        <w:rFonts w:hint="default"/>
+      </w:rPr>
+    </w:lvl>
+    <w:lvl w:ilvl="1">
+      <w:start w:val="3"/>
+      <w:numFmt w:val="decimal"/>
+      <w:lvlText w:val="%1.%2"/>
+      <w:lvlJc w:val="left"/>
+      <w:pPr>
+        <w:ind w:left="1095" w:hanging="375"/>
+      </w:pPr>
+      <w:rPr>
+        <w:rFonts w:hint="default"/>
+      </w:rPr>
+    </w:lvl>
+    <w:lvl w:ilvl="2">
+      <w:start w:val="1"/>
+      <w:numFmt w:val="decimal"/>
+      <w:lvlText w:val="%1.%2.%3"/>
+      <w:lvlJc w:val="left"/>
+      <w:pPr>
+        <w:ind w:left="2160" w:hanging="720"/>
+      </w:pPr>
+      <w:rPr>
+        <w:rFonts w:hint="default"/>
+      </w:rPr>
+    </w:lvl>
+    <w:lvl w:ilvl="3">
+      <w:start w:val="1"/>
+      <w:numFmt w:val="decimal"/>
+      <w:lvlText w:val="%1.%2.%3.%4"/>
+      <w:lvlJc w:val="left"/>
+      <w:pPr>
+        <w:ind w:left="3240" w:hanging="1080"/>
+      </w:pPr>
+      <w:rPr>
+        <w:rFonts w:hint="default"/>
+      </w:rPr>
+    </w:lvl>
+    <w:lvl w:ilvl="4">
+      <w:start w:val="1"/>
+      <w:numFmt w:val="decimal"/>
+      <w:lvlText w:val="%1.%2.%3.%4.%5"/>
+      <w:lvlJc w:val="left"/>
+      <w:pPr>
+        <w:ind w:left="3960" w:hanging="1080"/>
+      </w:pPr>
+      <w:rPr>
+        <w:rFonts w:hint="default"/>
+      </w:rPr>
+    </w:lvl>
+    <w:lvl w:ilvl="5">
+      <w:start w:val="1"/>
+      <w:numFmt w:val="decimal"/>
+      <w:lvlText w:val="%1.%2.%3.%4.%5.%6"/>
+      <w:lvlJc w:val="left"/>
+      <w:pPr>
+        <w:ind w:left="5040" w:hanging="1440"/>
+      </w:pPr>
+      <w:rPr>
+        <w:rFonts w:hint="default"/>
+      </w:rPr>
+    </w:lvl>
+    <w:lvl w:ilvl="6">
+      <w:start w:val="1"/>
+      <w:numFmt w:val="decimal"/>
+      <w:lvlText w:val="%1.%2.%3.%4.%5.%6.%7"/>
+      <w:lvlJc w:val="left"/>
+      <w:pPr>
+        <w:ind w:left="5760" w:hanging="1440"/>
+      </w:pPr>
+      <w:rPr>
+        <w:rFonts w:hint="default"/>
+      </w:rPr>
+    </w:lvl>
+    <w:lvl w:ilvl="7">
+      <w:start w:val="1"/>
+      <w:numFmt w:val="decimal"/>
+      <w:lvlText w:val="%1.%2.%3.%4.%5.%6.%7.%8"/>
+      <w:lvlJc w:val="left"/>
+      <w:pPr>
+        <w:ind w:left="6840" w:hanging="1800"/>
+      </w:pPr>
+      <w:rPr>
+        <w:rFonts w:hint="default"/>
+      </w:rPr>
+    </w:lvl>
+    <w:lvl w:ilvl="8">
+      <w:start w:val="1"/>
+      <w:numFmt w:val="decimal"/>
+      <w:lvlText w:val="%1.%2.%3.%4.%5.%6.%7.%8.%9"/>
+      <w:lvlJc w:val="left"/>
+      <w:pPr>
+        <w:ind w:left="7920" w:hanging="2160"/>
+      </w:pPr>
+      <w:rPr>
+        <w:rFonts w:hint="default"/>
+      </w:rPr>
+    </w:lvl>
+  </w:abstractNum>
+  <w:abstractNum w:abstractNumId="4" w15:restartNumberingAfterBreak="0">
     <w:nsid w:val="50010984"/>
     <w:multiLevelType w:val="multilevel"/>
     <w:tmpl w:val="377C1712"/>
@@ -14511,7 +14573,7 @@
       </w:rPr>
     </w:lvl>
   </w:abstractNum>
-  <w:abstractNum w:abstractNumId="4">
+  <w:abstractNum w:abstractNumId="5" w15:restartNumberingAfterBreak="0">
     <w:nsid w:val="531E6A27"/>
     <w:multiLevelType w:val="multilevel"/>
     <w:tmpl w:val="377C1712"/>
@@ -14624,7 +14686,7 @@
       </w:rPr>
     </w:lvl>
   </w:abstractNum>
-  <w:abstractNum w:abstractNumId="5">
+  <w:abstractNum w:abstractNumId="6" w15:restartNumberingAfterBreak="0">
     <w:nsid w:val="6A4764F8"/>
     <w:multiLevelType w:val="multilevel"/>
     <w:tmpl w:val="377C1712"/>
@@ -14744,15 +14806,18 @@
     <w:abstractNumId w:val="2"/>
   </w:num>
   <w:num w:numId="3">
-    <w:abstractNumId w:val="5"/>
+    <w:abstractNumId w:val="6"/>
   </w:num>
   <w:num w:numId="4">
     <w:abstractNumId w:val="0"/>
   </w:num>
   <w:num w:numId="5">
+    <w:abstractNumId w:val="5"/>
+  </w:num>
+  <w:num w:numId="6">
     <w:abstractNumId w:val="4"/>
   </w:num>
-  <w:num w:numId="6">
+  <w:num w:numId="7">
     <w:abstractNumId w:val="3"/>
   </w:num>
 </w:numbering>
@@ -14775,7 +14840,7 @@
       </w:pPr>
     </w:pPrDefault>
   </w:docDefaults>
-  <w:latentStyles w:defLockedState="0" w:defUIPriority="99" w:defSemiHidden="0" w:defUnhideWhenUsed="0" w:defQFormat="0" w:count="380">
+  <w:latentStyles w:defLockedState="0" w:defUIPriority="99" w:defSemiHidden="0" w:defUnhideWhenUsed="0" w:defQFormat="0" w:count="371">
     <w:lsdException w:name="Normal" w:uiPriority="0" w:qFormat="1"/>
     <w:lsdException w:name="heading 1" w:uiPriority="9" w:qFormat="1"/>
     <w:lsdException w:name="heading 2" w:semiHidden="1" w:uiPriority="9" w:unhideWhenUsed="1" w:qFormat="1"/>
@@ -15341,7 +15406,6 @@
     <w:uiPriority w:val="39"/>
     <w:rsid w:val="00DE3AAF"/>
     <w:tblPr>
-      <w:tblInd w:w="0" w:type="dxa"/>
       <w:tblBorders>
         <w:top w:val="single" w:sz="4" w:space="0" w:color="auto"/>
         <w:left w:val="single" w:sz="4" w:space="0" w:color="auto"/>
@@ -15350,12 +15414,6 @@
         <w:insideH w:val="single" w:sz="4" w:space="0" w:color="auto"/>
         <w:insideV w:val="single" w:sz="4" w:space="0" w:color="auto"/>
       </w:tblBorders>
-      <w:tblCellMar>
-        <w:top w:w="0" w:type="dxa"/>
-        <w:left w:w="108" w:type="dxa"/>
-        <w:bottom w:w="0" w:type="dxa"/>
-        <w:right w:w="108" w:type="dxa"/>
-      </w:tblCellMar>
     </w:tblPr>
   </w:style>
   <w:style w:type="character" w:customStyle="1" w:styleId="Heading5Char">
@@ -15676,7 +15734,7 @@
 </file>
 
 <file path=customXml/itemProps1.xml><?xml version="1.0" encoding="utf-8"?>
-<ds:datastoreItem xmlns:ds="http://schemas.openxmlformats.org/officeDocument/2006/customXml" ds:itemID="{882CF058-5553-8946-A814-460388E7CD09}">
+<ds:datastoreItem xmlns:ds="http://schemas.openxmlformats.org/officeDocument/2006/customXml" ds:itemID="{46C38FC0-EF14-4B6B-B1B6-B573D3EBD241}">
   <ds:schemaRefs>
     <ds:schemaRef ds:uri="http://schemas.openxmlformats.org/officeDocument/2006/bibliography"/>
   </ds:schemaRefs>

</xml_diff>

<commit_message>
#120 #121 #122 Fix sequence diagram
</commit_message>
<xml_diff>
--- a/Document/Reports/Report 4/Report_No_4_KhaNC.docx
+++ b/Document/Reports/Report 4/Report_No_4_KhaNC.docx
@@ -156,7 +156,7 @@
           <w:sz w:val="24"/>
           <w:szCs w:val="24"/>
         </w:rPr>
-        <w:pict w14:anchorId="2E9AE8A2">
+        <w:pict w14:anchorId="5A9DA31F">
           <v:shapetype id="_x0000_t75" coordsize="21600,21600" o:spt="75" o:preferrelative="t" path="m@4@5l@4@11@9@11@9@5xe" filled="f" stroked="f">
             <v:stroke joinstyle="miter"/>
             <v:formulas>
@@ -225,8 +225,8 @@
           <w:sz w:val="24"/>
           <w:szCs w:val="28"/>
         </w:rPr>
-        <w:pict w14:anchorId="3B9D1D3B">
-          <v:shape id="_x0000_i1033" type="#_x0000_t75" style="width:450.75pt;height:313.5pt">
+        <w:pict w14:anchorId="527D6910">
+          <v:shape id="_x0000_i1033" type="#_x0000_t75" style="width:450.75pt;height:303pt">
             <v:imagedata r:id="rId7" o:title="Renew contract"/>
           </v:shape>
         </w:pict>
@@ -257,17 +257,19 @@
           <w:sz w:val="24"/>
           <w:szCs w:val="24"/>
         </w:rPr>
-        <w:t>Cancel contract</w:t>
+        <w:t>Cancel c</w:t>
       </w:r>
-    </w:p>
-    <w:p>
-      <w:pPr>
+      <w:bookmarkStart w:id="0" w:name="_GoBack"/>
+      <w:bookmarkEnd w:id="0"/>
+      <w:r>
         <w:rPr>
-          <w:rFonts w:eastAsiaTheme="minorEastAsia"/>
+          <w:rFonts w:asciiTheme="majorHAnsi" w:eastAsiaTheme="majorEastAsia" w:hAnsiTheme="majorHAnsi" w:cstheme="majorBidi"/>
+          <w:color w:val="1F4D78" w:themeColor="accent1" w:themeShade="7F"/>
           <w:sz w:val="24"/>
           <w:szCs w:val="24"/>
         </w:rPr>
-      </w:pPr>
+        <w:t>ontract</w:t>
+      </w:r>
     </w:p>
     <w:p>
       <w:pPr>
@@ -283,12 +285,21 @@
           <w:sz w:val="24"/>
           <w:szCs w:val="24"/>
         </w:rPr>
-        <w:pict w14:anchorId="40434E97">
+        <w:pict w14:anchorId="598D4D8E">
           <v:shape id="_x0000_i1034" type="#_x0000_t75" style="width:450.75pt;height:261.75pt">
             <v:imagedata r:id="rId8" o:title="Cancel contract"/>
           </v:shape>
         </w:pict>
       </w:r>
+    </w:p>
+    <w:p>
+      <w:pPr>
+        <w:rPr>
+          <w:rFonts w:eastAsiaTheme="minorEastAsia"/>
+          <w:sz w:val="24"/>
+          <w:szCs w:val="24"/>
+        </w:rPr>
+      </w:pPr>
     </w:p>
     <w:p>
       <w:pPr>
@@ -336,18 +347,7 @@
           <w:i w:val="0"/>
           <w:color w:val="auto"/>
         </w:rPr>
-        <w:t>Custo</w:t>
-      </w:r>
-      <w:bookmarkStart w:id="0" w:name="_GoBack"/>
-      <w:bookmarkEnd w:id="0"/>
-      <w:r>
-        <w:rPr>
-          <w:rFonts w:asciiTheme="minorHAnsi" w:hAnsiTheme="minorHAnsi"/>
-          <w:b/>
-          <w:i w:val="0"/>
-          <w:color w:val="auto"/>
-        </w:rPr>
-        <w:t>mer Interface Design</w:t>
+        <w:t>Customer Interface Design</w:t>
       </w:r>
     </w:p>
     <w:p>
@@ -15734,7 +15734,7 @@
 </file>
 
 <file path=customXml/itemProps1.xml><?xml version="1.0" encoding="utf-8"?>
-<ds:datastoreItem xmlns:ds="http://schemas.openxmlformats.org/officeDocument/2006/customXml" ds:itemID="{46C38FC0-EF14-4B6B-B1B6-B573D3EBD241}">
+<ds:datastoreItem xmlns:ds="http://schemas.openxmlformats.org/officeDocument/2006/customXml" ds:itemID="{7921F1DF-C401-4B26-8626-203FCF2C69C4}">
   <ds:schemaRefs>
     <ds:schemaRef ds:uri="http://schemas.openxmlformats.org/officeDocument/2006/bibliography"/>
   </ds:schemaRefs>

</xml_diff>

<commit_message>
#123 User interface, fix control name
</commit_message>
<xml_diff>
--- a/Document/Reports/Report 4/Report_No_4_KhaNC.docx
+++ b/Document/Reports/Report 4/Report_No_4_KhaNC.docx
@@ -176,7 +176,7 @@
             <v:path o:extrusionok="f" gradientshapeok="t" o:connecttype="rect"/>
             <o:lock v:ext="edit" aspectratio="t"/>
           </v:shapetype>
-          <v:shape id="_x0000_i1032" type="#_x0000_t75" style="width:450.75pt;height:303pt">
+          <v:shape id="_x0000_i1025" type="#_x0000_t75" style="width:450.75pt;height:303pt">
             <v:imagedata r:id="rId6" o:title="Create new contract"/>
           </v:shape>
         </w:pict>
@@ -226,7 +226,7 @@
           <w:szCs w:val="28"/>
         </w:rPr>
         <w:pict w14:anchorId="527D6910">
-          <v:shape id="_x0000_i1033" type="#_x0000_t75" style="width:450.75pt;height:303pt">
+          <v:shape id="_x0000_i1026" type="#_x0000_t75" style="width:450.75pt;height:303pt">
             <v:imagedata r:id="rId7" o:title="Renew contract"/>
           </v:shape>
         </w:pict>
@@ -257,18 +257,7 @@
           <w:sz w:val="24"/>
           <w:szCs w:val="24"/>
         </w:rPr>
-        <w:t>Cancel c</w:t>
-      </w:r>
-      <w:bookmarkStart w:id="0" w:name="_GoBack"/>
-      <w:bookmarkEnd w:id="0"/>
-      <w:r>
-        <w:rPr>
-          <w:rFonts w:asciiTheme="majorHAnsi" w:eastAsiaTheme="majorEastAsia" w:hAnsiTheme="majorHAnsi" w:cstheme="majorBidi"/>
-          <w:color w:val="1F4D78" w:themeColor="accent1" w:themeShade="7F"/>
-          <w:sz w:val="24"/>
-          <w:szCs w:val="24"/>
-        </w:rPr>
-        <w:t>ontract</w:t>
+        <w:t>Cancel contract</w:t>
       </w:r>
     </w:p>
     <w:p>
@@ -286,7 +275,7 @@
           <w:szCs w:val="24"/>
         </w:rPr>
         <w:pict w14:anchorId="598D4D8E">
-          <v:shape id="_x0000_i1034" type="#_x0000_t75" style="width:450.75pt;height:261.75pt">
+          <v:shape id="_x0000_i1027" type="#_x0000_t75" style="width:450.75pt;height:261.75pt">
             <v:imagedata r:id="rId8" o:title="Cancel contract"/>
           </v:shape>
         </w:pict>
@@ -443,7 +432,7 @@
     <w:p>
       <w:r>
         <w:pict w14:anchorId="3346CDAF">
-          <v:shape id="_x0000_i1025" type="#_x0000_t75" style="width:452.25pt;height:282pt">
+          <v:shape id="_x0000_i1028" type="#_x0000_t75" style="width:452.25pt;height:282pt">
             <v:imagedata r:id="rId9" o:title="Home page"/>
           </v:shape>
         </w:pict>
@@ -1061,10 +1050,10 @@
       </w:tblPr>
       <w:tblGrid>
         <w:gridCol w:w="528"/>
-        <w:gridCol w:w="1157"/>
-        <w:gridCol w:w="2736"/>
+        <w:gridCol w:w="2157"/>
+        <w:gridCol w:w="2332"/>
         <w:gridCol w:w="1327"/>
-        <w:gridCol w:w="3271"/>
+        <w:gridCol w:w="2675"/>
       </w:tblGrid>
       <w:tr>
         <w:tc>
@@ -1229,7 +1218,7 @@
                 <w:sz w:val="24"/>
                 <w:szCs w:val="24"/>
               </w:rPr>
-              <w:t>View</w:t>
+              <w:t>viewContract</w:t>
             </w:r>
           </w:p>
         </w:tc>
@@ -1341,7 +1330,7 @@
                 <w:sz w:val="24"/>
                 <w:szCs w:val="24"/>
               </w:rPr>
-              <w:t>View</w:t>
+              <w:t>viewCompensation</w:t>
             </w:r>
           </w:p>
         </w:tc>
@@ -1453,7 +1442,21 @@
                 <w:sz w:val="24"/>
                 <w:szCs w:val="24"/>
               </w:rPr>
-              <w:t>View</w:t>
+              <w:t>v</w:t>
+            </w:r>
+            <w:r>
+              <w:rPr>
+                <w:sz w:val="24"/>
+                <w:szCs w:val="24"/>
+              </w:rPr>
+              <w:t>iew</w:t>
+            </w:r>
+            <w:r>
+              <w:rPr>
+                <w:sz w:val="24"/>
+                <w:szCs w:val="24"/>
+              </w:rPr>
+              <w:t>NewCardReq</w:t>
             </w:r>
           </w:p>
         </w:tc>
@@ -1543,6 +1546,7 @@
                 <w:sz w:val="24"/>
                 <w:szCs w:val="24"/>
               </w:rPr>
+              <w:lastRenderedPageBreak/>
               <w:t>6</w:t>
             </w:r>
           </w:p>
@@ -1565,7 +1569,21 @@
                 <w:sz w:val="24"/>
                 <w:szCs w:val="24"/>
               </w:rPr>
-              <w:t>View</w:t>
+              <w:t>v</w:t>
+            </w:r>
+            <w:r>
+              <w:rPr>
+                <w:sz w:val="24"/>
+                <w:szCs w:val="24"/>
+              </w:rPr>
+              <w:t>iew</w:t>
+            </w:r>
+            <w:r>
+              <w:rPr>
+                <w:sz w:val="24"/>
+                <w:szCs w:val="24"/>
+              </w:rPr>
+              <w:t>CancelContract</w:t>
             </w:r>
           </w:p>
         </w:tc>
@@ -1684,7 +1702,7 @@
           <w:szCs w:val="26"/>
         </w:rPr>
         <w:pict w14:anchorId="3E4D8021">
-          <v:shape id="_x0000_i1026" type="#_x0000_t75" style="width:452.25pt;height:282pt">
+          <v:shape id="_x0000_i1029" type="#_x0000_t75" style="width:452.25pt;height:282pt">
             <v:imagedata r:id="rId10" o:title="Manage customer"/>
           </v:shape>
         </w:pict>
@@ -2494,7 +2512,21 @@
                 <w:sz w:val="24"/>
                 <w:szCs w:val="24"/>
               </w:rPr>
+              <w:t>txt</w:t>
+            </w:r>
+            <w:r>
+              <w:rPr>
+                <w:sz w:val="24"/>
+                <w:szCs w:val="24"/>
+              </w:rPr>
               <w:t>Search</w:t>
+            </w:r>
+            <w:r>
+              <w:rPr>
+                <w:sz w:val="24"/>
+                <w:szCs w:val="24"/>
+              </w:rPr>
+              <w:t>Value</w:t>
             </w:r>
           </w:p>
         </w:tc>
@@ -2836,10 +2868,10 @@
       </w:tblPr>
       <w:tblGrid>
         <w:gridCol w:w="528"/>
-        <w:gridCol w:w="1157"/>
-        <w:gridCol w:w="2460"/>
+        <w:gridCol w:w="1712"/>
+        <w:gridCol w:w="2292"/>
         <w:gridCol w:w="1327"/>
-        <w:gridCol w:w="3547"/>
+        <w:gridCol w:w="3160"/>
       </w:tblGrid>
       <w:tr>
         <w:tc>
@@ -2982,6 +3014,7 @@
                 <w:sz w:val="24"/>
                 <w:szCs w:val="24"/>
               </w:rPr>
+              <w:lastRenderedPageBreak/>
               <w:t>6</w:t>
             </w:r>
           </w:p>
@@ -2999,6 +3032,13 @@
                 <w:szCs w:val="24"/>
               </w:rPr>
             </w:pPr>
+            <w:r>
+              <w:rPr>
+                <w:sz w:val="24"/>
+                <w:szCs w:val="24"/>
+              </w:rPr>
+              <w:t>btn</w:t>
+            </w:r>
             <w:r>
               <w:rPr>
                 <w:sz w:val="24"/>
@@ -3101,7 +3141,6 @@
                 <w:sz w:val="24"/>
                 <w:szCs w:val="24"/>
               </w:rPr>
-              <w:lastRenderedPageBreak/>
               <w:t>7</w:t>
             </w:r>
           </w:p>
@@ -3124,7 +3163,14 @@
                 <w:sz w:val="24"/>
                 <w:szCs w:val="24"/>
               </w:rPr>
-              <w:t>Search</w:t>
+              <w:t>btnS</w:t>
+            </w:r>
+            <w:r>
+              <w:rPr>
+                <w:sz w:val="24"/>
+                <w:szCs w:val="24"/>
+              </w:rPr>
+              <w:t>earch</w:t>
             </w:r>
           </w:p>
         </w:tc>
@@ -3250,7 +3296,7 @@
                 <w:sz w:val="24"/>
                 <w:szCs w:val="24"/>
               </w:rPr>
-              <w:t>View</w:t>
+              <w:t>customerDetail</w:t>
             </w:r>
           </w:p>
         </w:tc>
@@ -3383,7 +3429,7 @@
           <w:szCs w:val="26"/>
         </w:rPr>
         <w:pict w14:anchorId="3E393C64">
-          <v:shape id="_x0000_i1027" type="#_x0000_t75" style="width:452.25pt;height:282pt">
+          <v:shape id="_x0000_i1030" type="#_x0000_t75" style="width:452.25pt;height:282pt">
             <v:imagedata r:id="rId11" o:title="Create customer"/>
           </v:shape>
         </w:pict>
@@ -4015,6 +4061,13 @@
                 <w:sz w:val="24"/>
                 <w:szCs w:val="24"/>
               </w:rPr>
+              <w:t>txt</w:t>
+            </w:r>
+            <w:r>
+              <w:rPr>
+                <w:sz w:val="24"/>
+                <w:szCs w:val="24"/>
+              </w:rPr>
               <w:t>Name</w:t>
             </w:r>
           </w:p>
@@ -4193,6 +4246,13 @@
                 <w:sz w:val="24"/>
                 <w:szCs w:val="24"/>
               </w:rPr>
+              <w:t>txt</w:t>
+            </w:r>
+            <w:r>
+              <w:rPr>
+                <w:sz w:val="24"/>
+                <w:szCs w:val="24"/>
+              </w:rPr>
               <w:t>Address</w:t>
             </w:r>
           </w:p>
@@ -4378,6 +4438,13 @@
                 <w:sz w:val="24"/>
                 <w:szCs w:val="24"/>
               </w:rPr>
+              <w:t>txt</w:t>
+            </w:r>
+            <w:r>
+              <w:rPr>
+                <w:sz w:val="24"/>
+                <w:szCs w:val="24"/>
+              </w:rPr>
               <w:t>Email</w:t>
             </w:r>
           </w:p>
@@ -4556,6 +4623,13 @@
                 <w:sz w:val="24"/>
                 <w:szCs w:val="24"/>
               </w:rPr>
+              <w:t>txt</w:t>
+            </w:r>
+            <w:r>
+              <w:rPr>
+                <w:sz w:val="24"/>
+                <w:szCs w:val="24"/>
+              </w:rPr>
               <w:t>Phone</w:t>
             </w:r>
           </w:p>
@@ -4712,6 +4786,7 @@
                 <w:sz w:val="24"/>
                 <w:szCs w:val="24"/>
               </w:rPr>
+              <w:lastRenderedPageBreak/>
               <w:t>7</w:t>
             </w:r>
           </w:p>
@@ -4729,6 +4804,13 @@
                 <w:szCs w:val="24"/>
               </w:rPr>
             </w:pPr>
+            <w:r>
+              <w:rPr>
+                <w:sz w:val="24"/>
+                <w:szCs w:val="24"/>
+              </w:rPr>
+              <w:t>txt</w:t>
+            </w:r>
             <w:r>
               <w:rPr>
                 <w:sz w:val="24"/>
@@ -4898,10 +4980,10 @@
       </w:tblPr>
       <w:tblGrid>
         <w:gridCol w:w="528"/>
-        <w:gridCol w:w="1157"/>
-        <w:gridCol w:w="2073"/>
+        <w:gridCol w:w="1195"/>
+        <w:gridCol w:w="2066"/>
         <w:gridCol w:w="1327"/>
-        <w:gridCol w:w="3934"/>
+        <w:gridCol w:w="3903"/>
       </w:tblGrid>
       <w:tr>
         <w:tc>
@@ -5044,7 +5126,6 @@
                 <w:sz w:val="24"/>
                 <w:szCs w:val="24"/>
               </w:rPr>
-              <w:lastRenderedPageBreak/>
               <w:t>8</w:t>
             </w:r>
           </w:p>
@@ -5062,6 +5143,13 @@
                 <w:szCs w:val="24"/>
               </w:rPr>
             </w:pPr>
+            <w:r>
+              <w:rPr>
+                <w:sz w:val="24"/>
+                <w:szCs w:val="24"/>
+              </w:rPr>
+              <w:t>btn</w:t>
+            </w:r>
             <w:r>
               <w:rPr>
                 <w:sz w:val="24"/>
@@ -5194,7 +5282,7 @@
           <w:szCs w:val="26"/>
         </w:rPr>
         <w:pict w14:anchorId="34CEB054">
-          <v:shape id="_x0000_i1028" type="#_x0000_t75" style="width:452.25pt;height:282pt">
+          <v:shape id="_x0000_i1031" type="#_x0000_t75" style="width:452.25pt;height:282pt">
             <v:imagedata r:id="rId12" o:title="Manage contract"/>
           </v:shape>
         </w:pict>
@@ -6004,7 +6092,21 @@
                 <w:sz w:val="24"/>
                 <w:szCs w:val="24"/>
               </w:rPr>
+              <w:t>txt</w:t>
+            </w:r>
+            <w:r>
+              <w:rPr>
+                <w:sz w:val="24"/>
+                <w:szCs w:val="24"/>
+              </w:rPr>
               <w:t>Search</w:t>
+            </w:r>
+            <w:r>
+              <w:rPr>
+                <w:sz w:val="24"/>
+                <w:szCs w:val="24"/>
+              </w:rPr>
+              <w:t>Value</w:t>
             </w:r>
           </w:p>
         </w:tc>
@@ -6160,6 +6262,7 @@
                 <w:sz w:val="24"/>
                 <w:szCs w:val="24"/>
               </w:rPr>
+              <w:lastRenderedPageBreak/>
               <w:t>5</w:t>
             </w:r>
           </w:p>
@@ -6346,10 +6449,10 @@
       </w:tblPr>
       <w:tblGrid>
         <w:gridCol w:w="528"/>
-        <w:gridCol w:w="1157"/>
-        <w:gridCol w:w="2489"/>
+        <w:gridCol w:w="1712"/>
+        <w:gridCol w:w="2317"/>
         <w:gridCol w:w="1327"/>
-        <w:gridCol w:w="3518"/>
+        <w:gridCol w:w="3135"/>
       </w:tblGrid>
       <w:tr>
         <w:tc>
@@ -6492,7 +6595,6 @@
                 <w:sz w:val="24"/>
                 <w:szCs w:val="24"/>
               </w:rPr>
-              <w:lastRenderedPageBreak/>
               <w:t>6</w:t>
             </w:r>
           </w:p>
@@ -6510,6 +6612,13 @@
                 <w:szCs w:val="24"/>
               </w:rPr>
             </w:pPr>
+            <w:r>
+              <w:rPr>
+                <w:sz w:val="24"/>
+                <w:szCs w:val="24"/>
+              </w:rPr>
+              <w:t>btn</w:t>
+            </w:r>
             <w:r>
               <w:rPr>
                 <w:sz w:val="24"/>
@@ -6627,6 +6736,13 @@
                 <w:sz w:val="24"/>
                 <w:szCs w:val="24"/>
               </w:rPr>
+              <w:t>btn</w:t>
+            </w:r>
+            <w:r>
+              <w:rPr>
+                <w:sz w:val="24"/>
+                <w:szCs w:val="24"/>
+              </w:rPr>
               <w:t>Search</w:t>
             </w:r>
           </w:p>
@@ -6739,7 +6855,7 @@
                 <w:sz w:val="24"/>
                 <w:szCs w:val="24"/>
               </w:rPr>
-              <w:t>View</w:t>
+              <w:t>contractDetail</w:t>
             </w:r>
           </w:p>
         </w:tc>
@@ -6851,7 +6967,7 @@
                 <w:sz w:val="24"/>
                 <w:szCs w:val="24"/>
               </w:rPr>
-              <w:t>View</w:t>
+              <w:t>customerDetail</w:t>
             </w:r>
           </w:p>
         </w:tc>
@@ -6954,6 +7070,7 @@
           <w:sz w:val="26"/>
           <w:szCs w:val="26"/>
         </w:rPr>
+        <w:lastRenderedPageBreak/>
         <w:t>Create contract</w:t>
       </w:r>
     </w:p>
@@ -6971,7 +7088,7 @@
           <w:szCs w:val="26"/>
         </w:rPr>
         <w:pict w14:anchorId="784F64D9">
-          <v:shape id="_x0000_i1029" type="#_x0000_t75" style="width:452.25pt;height:521.25pt">
+          <v:shape id="_x0000_i1032" type="#_x0000_t75" style="width:452.25pt;height:521.25pt">
             <v:imagedata r:id="rId13" o:title="Create contract"/>
           </v:shape>
         </w:pict>
@@ -7033,7 +7150,6 @@
                 <w:sz w:val="26"/>
                 <w:szCs w:val="26"/>
               </w:rPr>
-              <w:lastRenderedPageBreak/>
               <w:t>No</w:t>
             </w:r>
           </w:p>
@@ -7582,6 +7698,7 @@
                 <w:sz w:val="24"/>
                 <w:szCs w:val="24"/>
               </w:rPr>
+              <w:lastRenderedPageBreak/>
               <w:t>3</w:t>
             </w:r>
           </w:p>
@@ -7604,7 +7721,14 @@
                 <w:sz w:val="24"/>
                 <w:szCs w:val="24"/>
               </w:rPr>
-              <w:t>Customer code</w:t>
+              <w:t>txtCustomerC</w:t>
+            </w:r>
+            <w:r>
+              <w:rPr>
+                <w:sz w:val="24"/>
+                <w:szCs w:val="24"/>
+              </w:rPr>
+              <w:t>ode</w:t>
             </w:r>
           </w:p>
         </w:tc>
@@ -7789,7 +7913,7 @@
                 <w:sz w:val="24"/>
                 <w:szCs w:val="24"/>
               </w:rPr>
-              <w:t>Contract type</w:t>
+              <w:t>ddlContractType</w:t>
             </w:r>
           </w:p>
         </w:tc>
@@ -7967,7 +8091,7 @@
                 <w:sz w:val="24"/>
                 <w:szCs w:val="24"/>
               </w:rPr>
-              <w:t>Start date</w:t>
+              <w:t>txtStartDate</w:t>
             </w:r>
           </w:p>
         </w:tc>
@@ -8152,7 +8276,14 @@
                 <w:sz w:val="24"/>
                 <w:szCs w:val="24"/>
               </w:rPr>
-              <w:t>Expired date</w:t>
+              <w:t>txtExpiredD</w:t>
+            </w:r>
+            <w:r>
+              <w:rPr>
+                <w:sz w:val="24"/>
+                <w:szCs w:val="24"/>
+              </w:rPr>
+              <w:t>ate</w:t>
             </w:r>
           </w:p>
         </w:tc>
@@ -8337,7 +8468,7 @@
                 <w:sz w:val="24"/>
                 <w:szCs w:val="24"/>
               </w:rPr>
-              <w:t>Contract fee</w:t>
+              <w:t>txtContractFee</w:t>
             </w:r>
           </w:p>
         </w:tc>
@@ -8515,6 +8646,13 @@
                 <w:sz w:val="24"/>
                 <w:szCs w:val="24"/>
               </w:rPr>
+              <w:t>txt</w:t>
+            </w:r>
+            <w:r>
+              <w:rPr>
+                <w:sz w:val="24"/>
+                <w:szCs w:val="24"/>
+              </w:rPr>
               <w:t>Plate</w:t>
             </w:r>
           </w:p>
@@ -8707,6 +8845,13 @@
                 <w:sz w:val="24"/>
                 <w:szCs w:val="24"/>
               </w:rPr>
+              <w:t>txt</w:t>
+            </w:r>
+            <w:r>
+              <w:rPr>
+                <w:sz w:val="24"/>
+                <w:szCs w:val="24"/>
+              </w:rPr>
               <w:t>Brand</w:t>
             </w:r>
           </w:p>
@@ -8885,6 +9030,13 @@
                 <w:sz w:val="24"/>
                 <w:szCs w:val="24"/>
               </w:rPr>
+              <w:t>txt</w:t>
+            </w:r>
+            <w:r>
+              <w:rPr>
+                <w:sz w:val="24"/>
+                <w:szCs w:val="24"/>
+              </w:rPr>
               <w:t>Engine</w:t>
             </w:r>
           </w:p>
@@ -9063,6 +9215,13 @@
                 <w:sz w:val="24"/>
                 <w:szCs w:val="24"/>
               </w:rPr>
+              <w:t>txt</w:t>
+            </w:r>
+            <w:r>
+              <w:rPr>
+                <w:sz w:val="24"/>
+                <w:szCs w:val="24"/>
+              </w:rPr>
               <w:t>Chassis</w:t>
             </w:r>
           </w:p>
@@ -9241,6 +9400,13 @@
                 <w:sz w:val="24"/>
                 <w:szCs w:val="24"/>
               </w:rPr>
+              <w:t>txt</w:t>
+            </w:r>
+            <w:r>
+              <w:rPr>
+                <w:sz w:val="24"/>
+                <w:szCs w:val="24"/>
+              </w:rPr>
               <w:t>Capacity</w:t>
             </w:r>
           </w:p>
@@ -9419,6 +9585,13 @@
                 <w:sz w:val="24"/>
                 <w:szCs w:val="24"/>
               </w:rPr>
+              <w:t>txt</w:t>
+            </w:r>
+            <w:r>
+              <w:rPr>
+                <w:sz w:val="24"/>
+                <w:szCs w:val="24"/>
+              </w:rPr>
               <w:t>Color</w:t>
             </w:r>
           </w:p>
@@ -9597,6 +9770,13 @@
                 <w:sz w:val="24"/>
                 <w:szCs w:val="24"/>
               </w:rPr>
+              <w:t>txt</w:t>
+            </w:r>
+            <w:r>
+              <w:rPr>
+                <w:sz w:val="24"/>
+                <w:szCs w:val="24"/>
+              </w:rPr>
               <w:t>Type</w:t>
             </w:r>
           </w:p>
@@ -9775,6 +9955,13 @@
                 <w:sz w:val="24"/>
                 <w:szCs w:val="24"/>
               </w:rPr>
+              <w:t>txt</w:t>
+            </w:r>
+            <w:r>
+              <w:rPr>
+                <w:sz w:val="24"/>
+                <w:szCs w:val="24"/>
+              </w:rPr>
               <w:t>Model code</w:t>
             </w:r>
           </w:p>
@@ -9953,7 +10140,7 @@
                 <w:sz w:val="24"/>
                 <w:szCs w:val="24"/>
               </w:rPr>
-              <w:t>Year of manufacture</w:t>
+              <w:t>txtYearOfMan</w:t>
             </w:r>
           </w:p>
         </w:tc>
@@ -10131,6 +10318,13 @@
                 <w:sz w:val="24"/>
                 <w:szCs w:val="24"/>
               </w:rPr>
+              <w:t>txt</w:t>
+            </w:r>
+            <w:r>
+              <w:rPr>
+                <w:sz w:val="24"/>
+                <w:szCs w:val="24"/>
+              </w:rPr>
               <w:t>Weight</w:t>
             </w:r>
           </w:p>
@@ -10287,7 +10481,6 @@
                 <w:sz w:val="24"/>
                 <w:szCs w:val="24"/>
               </w:rPr>
-              <w:lastRenderedPageBreak/>
               <w:t>18</w:t>
             </w:r>
           </w:p>
@@ -10310,7 +10503,7 @@
                 <w:sz w:val="24"/>
                 <w:szCs w:val="24"/>
               </w:rPr>
-              <w:t>Seat capacity</w:t>
+              <w:t>txtSeatCapacity</w:t>
             </w:r>
           </w:p>
         </w:tc>
@@ -10488,7 +10681,7 @@
                 <w:sz w:val="24"/>
                 <w:szCs w:val="24"/>
               </w:rPr>
-              <w:t>Paid date</w:t>
+              <w:t>txtPaidDate</w:t>
             </w:r>
           </w:p>
         </w:tc>
@@ -10652,10 +10845,10 @@
       </w:tblPr>
       <w:tblGrid>
         <w:gridCol w:w="528"/>
-        <w:gridCol w:w="1157"/>
-        <w:gridCol w:w="2022"/>
+        <w:gridCol w:w="1195"/>
+        <w:gridCol w:w="2015"/>
         <w:gridCol w:w="1327"/>
-        <w:gridCol w:w="3985"/>
+        <w:gridCol w:w="3954"/>
       </w:tblGrid>
       <w:tr>
         <w:tc>
@@ -10798,6 +10991,7 @@
                 <w:sz w:val="24"/>
                 <w:szCs w:val="24"/>
               </w:rPr>
+              <w:lastRenderedPageBreak/>
               <w:t>20</w:t>
             </w:r>
           </w:p>
@@ -10815,6 +11009,13 @@
                 <w:szCs w:val="24"/>
               </w:rPr>
             </w:pPr>
+            <w:r>
+              <w:rPr>
+                <w:sz w:val="24"/>
+                <w:szCs w:val="24"/>
+              </w:rPr>
+              <w:t>btn</w:t>
+            </w:r>
             <w:r>
               <w:rPr>
                 <w:sz w:val="24"/>
@@ -10927,6 +11128,13 @@
                 <w:szCs w:val="24"/>
               </w:rPr>
             </w:pPr>
+            <w:r>
+              <w:rPr>
+                <w:sz w:val="24"/>
+                <w:szCs w:val="24"/>
+              </w:rPr>
+              <w:t>btn</w:t>
+            </w:r>
             <w:r>
               <w:rPr>
                 <w:sz w:val="24"/>
@@ -11073,7 +11281,7 @@
           <w:szCs w:val="26"/>
         </w:rPr>
         <w:pict w14:anchorId="18DCCCF9">
-          <v:shape id="_x0000_i1030" type="#_x0000_t75" style="width:447pt;height:345.75pt">
+          <v:shape id="_x0000_i1033" type="#_x0000_t75" style="width:447pt;height:345.75pt">
             <v:imagedata r:id="rId14" o:title="Renew contract"/>
           </v:shape>
         </w:pict>
@@ -11505,7 +11713,6 @@
                 <w:sz w:val="24"/>
                 <w:szCs w:val="24"/>
               </w:rPr>
-              <w:lastRenderedPageBreak/>
               <w:t>2</w:t>
             </w:r>
           </w:p>
@@ -11713,7 +11920,7 @@
                 <w:sz w:val="24"/>
                 <w:szCs w:val="24"/>
               </w:rPr>
-              <w:t>Expired date</w:t>
+              <w:t>txtExpiredDate</w:t>
             </w:r>
           </w:p>
         </w:tc>
@@ -11891,14 +12098,7 @@
                 <w:sz w:val="24"/>
                 <w:szCs w:val="24"/>
               </w:rPr>
-              <w:t>Renew c</w:t>
-            </w:r>
-            <w:r>
-              <w:rPr>
-                <w:sz w:val="24"/>
-                <w:szCs w:val="24"/>
-              </w:rPr>
-              <w:t>ontract fee</w:t>
+              <w:t>txtAmount</w:t>
             </w:r>
           </w:p>
         </w:tc>
@@ -12083,7 +12283,7 @@
                 <w:sz w:val="24"/>
                 <w:szCs w:val="24"/>
               </w:rPr>
-              <w:t>Paid date</w:t>
+              <w:t>txtPaidDate</w:t>
             </w:r>
           </w:p>
         </w:tc>
@@ -12236,6 +12436,7 @@
           <w:sz w:val="26"/>
           <w:szCs w:val="26"/>
         </w:rPr>
+        <w:lastRenderedPageBreak/>
         <w:t>Button/Hyperlinks</w:t>
       </w:r>
     </w:p>
@@ -12247,10 +12448,10 @@
       </w:tblPr>
       <w:tblGrid>
         <w:gridCol w:w="528"/>
-        <w:gridCol w:w="1157"/>
-        <w:gridCol w:w="1740"/>
+        <w:gridCol w:w="1216"/>
+        <w:gridCol w:w="1735"/>
         <w:gridCol w:w="1327"/>
-        <w:gridCol w:w="4267"/>
+        <w:gridCol w:w="4213"/>
       </w:tblGrid>
       <w:tr>
         <w:tc>
@@ -12415,6 +12616,13 @@
                 <w:sz w:val="24"/>
                 <w:szCs w:val="24"/>
               </w:rPr>
+              <w:t>btn</w:t>
+            </w:r>
+            <w:r>
+              <w:rPr>
+                <w:sz w:val="24"/>
+                <w:szCs w:val="24"/>
+              </w:rPr>
               <w:t>Renew</w:t>
             </w:r>
           </w:p>
@@ -12550,6 +12758,13 @@
                 <w:szCs w:val="24"/>
               </w:rPr>
             </w:pPr>
+            <w:r>
+              <w:rPr>
+                <w:sz w:val="24"/>
+                <w:szCs w:val="24"/>
+              </w:rPr>
+              <w:t>btn</w:t>
+            </w:r>
             <w:r>
               <w:rPr>
                 <w:sz w:val="24"/>
@@ -12668,7 +12883,7 @@
           <w:szCs w:val="26"/>
         </w:rPr>
         <w:pict w14:anchorId="69B034E9">
-          <v:shape id="_x0000_i1031" type="#_x0000_t75" style="width:447pt;height:285pt">
+          <v:shape id="_x0000_i1034" type="#_x0000_t75" style="width:447pt;height:285pt">
             <v:imagedata r:id="rId15" o:title="Cancel contract"/>
           </v:shape>
         </w:pict>
@@ -12922,7 +13137,6 @@
                 <w:sz w:val="24"/>
                 <w:szCs w:val="24"/>
               </w:rPr>
-              <w:lastRenderedPageBreak/>
               <w:t>1</w:t>
             </w:r>
           </w:p>
@@ -13123,7 +13337,14 @@
                 <w:sz w:val="24"/>
                 <w:szCs w:val="24"/>
               </w:rPr>
-              <w:t>Cancel date</w:t>
+              <w:t>txtCancelD</w:t>
+            </w:r>
+            <w:r>
+              <w:rPr>
+                <w:sz w:val="24"/>
+                <w:szCs w:val="24"/>
+              </w:rPr>
+              <w:t>ate</w:t>
             </w:r>
           </w:p>
         </w:tc>
@@ -13301,7 +13522,14 @@
                 <w:sz w:val="24"/>
                 <w:szCs w:val="24"/>
               </w:rPr>
-              <w:t>Cancel reason</w:t>
+              <w:t>txtCancelR</w:t>
+            </w:r>
+            <w:r>
+              <w:rPr>
+                <w:sz w:val="24"/>
+                <w:szCs w:val="24"/>
+              </w:rPr>
+              <w:t>eason</w:t>
             </w:r>
           </w:p>
         </w:tc>
@@ -13479,7 +13707,14 @@
                 <w:sz w:val="24"/>
                 <w:szCs w:val="24"/>
               </w:rPr>
-              <w:t>Cancel note</w:t>
+              <w:t>txtCancelN</w:t>
+            </w:r>
+            <w:r>
+              <w:rPr>
+                <w:sz w:val="24"/>
+                <w:szCs w:val="24"/>
+              </w:rPr>
+              <w:t>ote</w:t>
             </w:r>
           </w:p>
         </w:tc>
@@ -13643,10 +13878,10 @@
       </w:tblPr>
       <w:tblGrid>
         <w:gridCol w:w="528"/>
-        <w:gridCol w:w="1632"/>
-        <w:gridCol w:w="1683"/>
+        <w:gridCol w:w="1194"/>
+        <w:gridCol w:w="1718"/>
         <w:gridCol w:w="1327"/>
-        <w:gridCol w:w="3849"/>
+        <w:gridCol w:w="4252"/>
       </w:tblGrid>
       <w:tr>
         <w:tc>
@@ -13669,6 +13904,7 @@
                 <w:sz w:val="26"/>
                 <w:szCs w:val="26"/>
               </w:rPr>
+              <w:lastRenderedPageBreak/>
               <w:t>No</w:t>
             </w:r>
           </w:p>
@@ -13811,7 +14047,7 @@
                 <w:sz w:val="24"/>
                 <w:szCs w:val="24"/>
               </w:rPr>
-              <w:t>Cancel contract</w:t>
+              <w:t>btnCancel</w:t>
             </w:r>
           </w:p>
         </w:tc>
@@ -13918,6 +14154,15 @@
                 <w:szCs w:val="24"/>
               </w:rPr>
             </w:pPr>
+            <w:r>
+              <w:rPr>
+                <w:sz w:val="24"/>
+                <w:szCs w:val="24"/>
+              </w:rPr>
+              <w:t>btn</w:t>
+            </w:r>
+            <w:bookmarkStart w:id="0" w:name="_GoBack"/>
+            <w:bookmarkEnd w:id="0"/>
             <w:r>
               <w:rPr>
                 <w:sz w:val="24"/>
@@ -15734,7 +15979,7 @@
 </file>
 
 <file path=customXml/itemProps1.xml><?xml version="1.0" encoding="utf-8"?>
-<ds:datastoreItem xmlns:ds="http://schemas.openxmlformats.org/officeDocument/2006/customXml" ds:itemID="{7921F1DF-C401-4B26-8626-203FCF2C69C4}">
+<ds:datastoreItem xmlns:ds="http://schemas.openxmlformats.org/officeDocument/2006/customXml" ds:itemID="{C9ADF811-7C86-4BED-80DD-0ED4D834100C}">
   <ds:schemaRefs>
     <ds:schemaRef ds:uri="http://schemas.openxmlformats.org/officeDocument/2006/bibliography"/>
   </ds:schemaRefs>

</xml_diff>